<commit_message>
update - for observation
</commit_message>
<xml_diff>
--- a/Disso.docx
+++ b/Disso.docx
@@ -5369,43 +5369,41 @@
           <w:b/>
         </w:rPr>
       </w:pPr>
-      <w:bookmarkStart w:id="5" w:name="_GoBack"/>
+    </w:p>
+    <w:p>
+      <w:pPr>
+        <w:pStyle w:val="Heading1"/>
+        <w:rPr>
+          <w:color w:val="auto"/>
+        </w:rPr>
+      </w:pPr>
+      <w:bookmarkStart w:id="5" w:name="_Toc531897818"/>
+      <w:r>
+        <w:rPr>
+          <w:b/>
+          <w:color w:val="auto"/>
+        </w:rPr>
+        <w:t>Requirements</w:t>
+      </w:r>
       <w:bookmarkEnd w:id="5"/>
     </w:p>
     <w:p>
       <w:pPr>
-        <w:pStyle w:val="Heading1"/>
-        <w:rPr>
-          <w:color w:val="auto"/>
-        </w:rPr>
-      </w:pPr>
-      <w:bookmarkStart w:id="6" w:name="_Toc531897818"/>
-      <w:r>
-        <w:rPr>
-          <w:b/>
-          <w:color w:val="auto"/>
-        </w:rPr>
-        <w:t>Requirements</w:t>
+        <w:pStyle w:val="NoSpacing"/>
+      </w:pPr>
+      <w:r>
+        <w:t>In my requirements section, I have broken it down into functional and non-functional requirements. Functional requirements are used to describe what the system should do, whereas non-functional requirements specify how the system works (Hackr Blog, 2018).</w:t>
+      </w:r>
+    </w:p>
+    <w:p>
+      <w:pPr>
+        <w:pStyle w:val="Heading2"/>
+      </w:pPr>
+      <w:bookmarkStart w:id="6" w:name="_Toc531897819"/>
+      <w:r>
+        <w:t>Functional Requirements</w:t>
       </w:r>
       <w:bookmarkEnd w:id="6"/>
-    </w:p>
-    <w:p>
-      <w:pPr>
-        <w:pStyle w:val="NoSpacing"/>
-      </w:pPr>
-      <w:r>
-        <w:t>In my requirements section, I have broken it down into functional and non-functional requirements. Functional requirements are used to describe what the system should do, whereas non-functional requirements specify how the system works (Hackr Blog, 2018).</w:t>
-      </w:r>
-    </w:p>
-    <w:p>
-      <w:pPr>
-        <w:pStyle w:val="Heading2"/>
-      </w:pPr>
-      <w:bookmarkStart w:id="7" w:name="_Toc531897819"/>
-      <w:r>
-        <w:t>Functional Requirements</w:t>
-      </w:r>
-      <w:bookmarkEnd w:id="7"/>
     </w:p>
     <w:p>
       <w:pPr>
@@ -5501,11 +5499,11 @@
       <w:pPr>
         <w:pStyle w:val="Heading2"/>
       </w:pPr>
-      <w:bookmarkStart w:id="8" w:name="_Toc531897820"/>
+      <w:bookmarkStart w:id="7" w:name="_Toc531897820"/>
       <w:r>
         <w:t>Non-Functional Requirements</w:t>
       </w:r>
-      <w:bookmarkEnd w:id="8"/>
+      <w:bookmarkEnd w:id="7"/>
     </w:p>
     <w:p>
       <w:pPr>
@@ -6266,6 +6264,32 @@
       <w:pPr>
         <w:pStyle w:val="NoSpacing"/>
       </w:pPr>
+    </w:p>
+    <w:p>
+      <w:pPr>
+        <w:pStyle w:val="NoSpacing"/>
+      </w:pPr>
+    </w:p>
+    <w:p>
+      <w:pPr>
+        <w:pStyle w:val="NoSpacing"/>
+      </w:pPr>
+      <w:r>
+        <w:rPr>
+          <w:b/>
+          <w:u w:val="single"/>
+        </w:rPr>
+        <w:t>FEEDBACK</w:t>
+      </w:r>
+      <w:r>
+        <w:rPr>
+          <w:b/>
+          <w:u w:val="single"/>
+        </w:rPr>
+        <w:t xml:space="preserve"> FROM PROTOTYPE</w:t>
+      </w:r>
+      <w:bookmarkStart w:id="8" w:name="_GoBack"/>
+      <w:bookmarkEnd w:id="8"/>
       <w:r>
         <w:br w:type="page"/>
       </w:r>

</xml_diff>